<commit_message>
Planning and creating md file.
</commit_message>
<xml_diff>
--- a/2DT303-ReliabilityInES-Assignment3.docx
+++ b/2DT303-ReliabilityInES-Assignment3.docx
@@ -1254,6 +1254,9 @@
           <w:szCs w:val="24"/>
         </w:rPr>
       </w:pPr>
+      <w:r>
+        <w:t>Fault tolerance is the ability of a system to keep working correctly even when something goes wrong. In embedded systems, this means the system can detect, handle, or recover from faults without completely failing. The main goal is to make the system dependable by maintaining reliability and availability. To achieve this, designers often use techniques like redundancy, watchdog timers, and error detection to minimize the impact of faults.</w:t>
+      </w:r>
     </w:p>
     <w:p>
       <w:pPr>
@@ -1272,8 +1275,52 @@
           <w:sz w:val="24"/>
           <w:szCs w:val="24"/>
         </w:rPr>
+        <w:lastRenderedPageBreak/>
         <w:t>Explain the concept of fault tolerance in embedded systems, specifically in the context of Raspberry Pi Pico.</w:t>
       </w:r>
+    </w:p>
+    <w:p>
+      <w:pPr>
+        <w:rPr>
+          <w:sz w:val="24"/>
+          <w:szCs w:val="24"/>
+          <w:lang w:val="en-US"/>
+        </w:rPr>
+      </w:pPr>
+      <w:r>
+        <w:rPr>
+          <w:sz w:val="24"/>
+          <w:szCs w:val="24"/>
+          <w:lang w:val="en-US"/>
+        </w:rPr>
+        <w:t xml:space="preserve">Fault tolerance is very important in real-world applications because embedded systems are often used in safety-critical areas like cars, medical equipment, and industrial automation. For example, an airbag controller must still work even if a sensor fails, and a medical device must continue to operate during small electrical disturbances. </w:t>
+      </w:r>
+    </w:p>
+    <w:p>
+      <w:pPr>
+        <w:rPr>
+          <w:sz w:val="24"/>
+          <w:szCs w:val="24"/>
+          <w:lang w:val="en-US"/>
+        </w:rPr>
+      </w:pPr>
+      <w:r>
+        <w:rPr>
+          <w:sz w:val="24"/>
+          <w:szCs w:val="24"/>
+          <w:lang w:val="en-US"/>
+        </w:rPr>
+        <w:t>In the case of the Raspberry Pi Pico, fault tolerance can be achieved using both hardware and software solutions. Hardware techniques include adding watchdog timers to reset the system if it freezes, using backup sensors to confirm readings, and stabilizing the power supply. On the software side, techniques like exception handling, data validation, and saving system states can help the Pico recover from unexpected errors. Since the Pico has two cores, one can be used to monitor the other, which adds an extra layer of fault detection and reliability.</w:t>
+      </w:r>
+    </w:p>
+    <w:p>
+      <w:pPr>
+        <w:rPr>
+          <w:sz w:val="24"/>
+          <w:szCs w:val="24"/>
+          <w:lang w:val="en-US"/>
+        </w:rPr>
+      </w:pPr>
     </w:p>
     <w:p>
       <w:pPr>
@@ -1318,21 +1365,118 @@
     </w:p>
     <w:p>
       <w:pPr>
+        <w:rPr>
+          <w:sz w:val="24"/>
+          <w:szCs w:val="24"/>
+        </w:rPr>
+      </w:pPr>
+      <w:r>
+        <w:rPr>
+          <w:sz w:val="24"/>
+          <w:szCs w:val="24"/>
+        </w:rPr>
+        <w:t xml:space="preserve">When working with hardware-in-the-loop (HIL) setups that combine sensors and actuators, different types of faults can occur: </w:t>
+      </w:r>
+    </w:p>
+    <w:p>
+      <w:pPr>
         <w:pStyle w:val="ListParagraph"/>
-        <w:rPr>
-          <w:sz w:val="24"/>
-          <w:szCs w:val="24"/>
-        </w:rPr>
-      </w:pPr>
+        <w:numPr>
+          <w:ilvl w:val="0"/>
+          <w:numId w:val="10"/>
+        </w:numPr>
+        <w:rPr>
+          <w:sz w:val="24"/>
+          <w:szCs w:val="24"/>
+        </w:rPr>
+      </w:pPr>
+      <w:r>
+        <w:rPr>
+          <w:sz w:val="24"/>
+          <w:szCs w:val="24"/>
+        </w:rPr>
+        <w:t xml:space="preserve">Transient faults: Short, temporary problems caused by voltage spikes or electromagnetic interference. </w:t>
+      </w:r>
     </w:p>
     <w:p>
       <w:pPr>
         <w:pStyle w:val="ListParagraph"/>
-        <w:rPr>
-          <w:sz w:val="24"/>
-          <w:szCs w:val="24"/>
-        </w:rPr>
-      </w:pPr>
+        <w:numPr>
+          <w:ilvl w:val="0"/>
+          <w:numId w:val="10"/>
+        </w:numPr>
+        <w:rPr>
+          <w:sz w:val="24"/>
+          <w:szCs w:val="24"/>
+        </w:rPr>
+      </w:pPr>
+      <w:r>
+        <w:rPr>
+          <w:sz w:val="24"/>
+          <w:szCs w:val="24"/>
+        </w:rPr>
+        <w:t xml:space="preserve">Intermittent faults: Irregular issues such as loose wires or unstable connections. </w:t>
+      </w:r>
+    </w:p>
+    <w:p>
+      <w:pPr>
+        <w:pStyle w:val="ListParagraph"/>
+        <w:numPr>
+          <w:ilvl w:val="0"/>
+          <w:numId w:val="10"/>
+        </w:numPr>
+        <w:rPr>
+          <w:sz w:val="24"/>
+          <w:szCs w:val="24"/>
+        </w:rPr>
+      </w:pPr>
+      <w:r>
+        <w:rPr>
+          <w:sz w:val="24"/>
+          <w:szCs w:val="24"/>
+        </w:rPr>
+        <w:t xml:space="preserve">Permanent faults: Long-lasting failures like a damaged sensor or actuator. </w:t>
+      </w:r>
+    </w:p>
+    <w:p>
+      <w:pPr>
+        <w:pStyle w:val="ListParagraph"/>
+        <w:numPr>
+          <w:ilvl w:val="0"/>
+          <w:numId w:val="10"/>
+        </w:numPr>
+        <w:rPr>
+          <w:sz w:val="24"/>
+          <w:szCs w:val="24"/>
+        </w:rPr>
+      </w:pPr>
+      <w:r>
+        <w:rPr>
+          <w:sz w:val="24"/>
+          <w:szCs w:val="24"/>
+        </w:rPr>
+        <w:t xml:space="preserve">Software faults: Bugs in the code that cause crashes or incorrect outputs. Communication faults: Data errors or loss during I²C, SPI, or UART communication. </w:t>
+      </w:r>
+    </w:p>
+    <w:p>
+      <w:pPr>
+        <w:pStyle w:val="ListParagraph"/>
+        <w:numPr>
+          <w:ilvl w:val="0"/>
+          <w:numId w:val="10"/>
+        </w:numPr>
+        <w:rPr>
+          <w:sz w:val="24"/>
+          <w:szCs w:val="24"/>
+        </w:rPr>
+      </w:pPr>
+      <w:r>
+        <w:rPr>
+          <w:sz w:val="24"/>
+          <w:szCs w:val="24"/>
+        </w:rPr>
+        <w:t>Environmental faults: External factors such as temperature or humidity affecting hardware stability.</w:t>
+      </w:r>
     </w:p>
     <w:p>
       <w:pPr>
@@ -1453,6 +1597,7 @@
           <w:sz w:val="24"/>
           <w:szCs w:val="24"/>
         </w:rPr>
+        <w:lastRenderedPageBreak/>
         <w:t>Brainstorm Fault Scenarios</w:t>
       </w:r>
       <w:r>
@@ -2072,15 +2217,7 @@
           <w:sz w:val="24"/>
           <w:szCs w:val="24"/>
         </w:rPr>
-        <w:t xml:space="preserve"> explore various fault tolerance mechanisms </w:t>
-      </w:r>
-      <w:r>
-        <w:rPr>
-          <w:sz w:val="24"/>
-          <w:szCs w:val="24"/>
-        </w:rPr>
-        <w:lastRenderedPageBreak/>
-        <w:t xml:space="preserve">that can be applied to the Raspberry Pi Pico and decide on a strategy to implement for specific fault scenario. </w:t>
+        <w:t xml:space="preserve"> explore various fault tolerance mechanisms that can be applied to the Raspberry Pi Pico and decide on a strategy to implement for specific fault scenario. </w:t>
       </w:r>
     </w:p>
     <w:p>
@@ -2236,7 +2373,15 @@
           <w:sz w:val="24"/>
           <w:szCs w:val="24"/>
         </w:rPr>
-        <w:t xml:space="preserve"> (briefly justify why you chose the scenario and why the strategy is appropriate).</w:t>
+        <w:t xml:space="preserve"> (briefly justify why you </w:t>
+      </w:r>
+      <w:r>
+        <w:rPr>
+          <w:sz w:val="24"/>
+          <w:szCs w:val="24"/>
+        </w:rPr>
+        <w:lastRenderedPageBreak/>
+        <w:t>chose the scenario and why the strategy is appropriate).</w:t>
       </w:r>
       <w:r>
         <w:rPr>
@@ -2629,7 +2774,6 @@
           <w:sz w:val="24"/>
           <w:szCs w:val="24"/>
         </w:rPr>
-        <w:lastRenderedPageBreak/>
         <w:t>Testing</w:t>
       </w:r>
       <w:r>
@@ -2751,6 +2895,7 @@
           <w:szCs w:val="24"/>
           <w:lang w:val="en-US"/>
         </w:rPr>
+        <w:lastRenderedPageBreak/>
         <w:t xml:space="preserve">​# Evaluation Criteria </w:t>
       </w:r>
     </w:p>
@@ -4162,6 +4307,119 @@
     </w:lvl>
   </w:abstractNum>
   <w:abstractNum w:abstractNumId="1" w15:restartNumberingAfterBreak="0">
+    <w:nsid w:val="0A0810F7"/>
+    <w:multiLevelType w:val="hybridMultilevel"/>
+    <w:tmpl w:val="1A7A26AA"/>
+    <w:lvl w:ilvl="0" w:tplc="04090001">
+      <w:start w:val="1"/>
+      <w:numFmt w:val="bullet"/>
+      <w:lvlText w:val=""/>
+      <w:lvlJc w:val="left"/>
+      <w:pPr>
+        <w:ind w:left="720" w:hanging="360"/>
+      </w:pPr>
+      <w:rPr>
+        <w:rFonts w:ascii="Symbol" w:hAnsi="Symbol" w:hint="default"/>
+      </w:rPr>
+    </w:lvl>
+    <w:lvl w:ilvl="1" w:tplc="04090003" w:tentative="1">
+      <w:start w:val="1"/>
+      <w:numFmt w:val="bullet"/>
+      <w:lvlText w:val="o"/>
+      <w:lvlJc w:val="left"/>
+      <w:pPr>
+        <w:ind w:left="1440" w:hanging="360"/>
+      </w:pPr>
+      <w:rPr>
+        <w:rFonts w:ascii="Courier New" w:hAnsi="Courier New" w:cs="Courier New" w:hint="default"/>
+      </w:rPr>
+    </w:lvl>
+    <w:lvl w:ilvl="2" w:tplc="04090005" w:tentative="1">
+      <w:start w:val="1"/>
+      <w:numFmt w:val="bullet"/>
+      <w:lvlText w:val=""/>
+      <w:lvlJc w:val="left"/>
+      <w:pPr>
+        <w:ind w:left="2160" w:hanging="360"/>
+      </w:pPr>
+      <w:rPr>
+        <w:rFonts w:ascii="Wingdings" w:hAnsi="Wingdings" w:hint="default"/>
+      </w:rPr>
+    </w:lvl>
+    <w:lvl w:ilvl="3" w:tplc="04090001" w:tentative="1">
+      <w:start w:val="1"/>
+      <w:numFmt w:val="bullet"/>
+      <w:lvlText w:val=""/>
+      <w:lvlJc w:val="left"/>
+      <w:pPr>
+        <w:ind w:left="2880" w:hanging="360"/>
+      </w:pPr>
+      <w:rPr>
+        <w:rFonts w:ascii="Symbol" w:hAnsi="Symbol" w:hint="default"/>
+      </w:rPr>
+    </w:lvl>
+    <w:lvl w:ilvl="4" w:tplc="04090003" w:tentative="1">
+      <w:start w:val="1"/>
+      <w:numFmt w:val="bullet"/>
+      <w:lvlText w:val="o"/>
+      <w:lvlJc w:val="left"/>
+      <w:pPr>
+        <w:ind w:left="3600" w:hanging="360"/>
+      </w:pPr>
+      <w:rPr>
+        <w:rFonts w:ascii="Courier New" w:hAnsi="Courier New" w:cs="Courier New" w:hint="default"/>
+      </w:rPr>
+    </w:lvl>
+    <w:lvl w:ilvl="5" w:tplc="04090005" w:tentative="1">
+      <w:start w:val="1"/>
+      <w:numFmt w:val="bullet"/>
+      <w:lvlText w:val=""/>
+      <w:lvlJc w:val="left"/>
+      <w:pPr>
+        <w:ind w:left="4320" w:hanging="360"/>
+      </w:pPr>
+      <w:rPr>
+        <w:rFonts w:ascii="Wingdings" w:hAnsi="Wingdings" w:hint="default"/>
+      </w:rPr>
+    </w:lvl>
+    <w:lvl w:ilvl="6" w:tplc="04090001" w:tentative="1">
+      <w:start w:val="1"/>
+      <w:numFmt w:val="bullet"/>
+      <w:lvlText w:val=""/>
+      <w:lvlJc w:val="left"/>
+      <w:pPr>
+        <w:ind w:left="5040" w:hanging="360"/>
+      </w:pPr>
+      <w:rPr>
+        <w:rFonts w:ascii="Symbol" w:hAnsi="Symbol" w:hint="default"/>
+      </w:rPr>
+    </w:lvl>
+    <w:lvl w:ilvl="7" w:tplc="04090003" w:tentative="1">
+      <w:start w:val="1"/>
+      <w:numFmt w:val="bullet"/>
+      <w:lvlText w:val="o"/>
+      <w:lvlJc w:val="left"/>
+      <w:pPr>
+        <w:ind w:left="5760" w:hanging="360"/>
+      </w:pPr>
+      <w:rPr>
+        <w:rFonts w:ascii="Courier New" w:hAnsi="Courier New" w:cs="Courier New" w:hint="default"/>
+      </w:rPr>
+    </w:lvl>
+    <w:lvl w:ilvl="8" w:tplc="04090005" w:tentative="1">
+      <w:start w:val="1"/>
+      <w:numFmt w:val="bullet"/>
+      <w:lvlText w:val=""/>
+      <w:lvlJc w:val="left"/>
+      <w:pPr>
+        <w:ind w:left="6480" w:hanging="360"/>
+      </w:pPr>
+      <w:rPr>
+        <w:rFonts w:ascii="Wingdings" w:hAnsi="Wingdings" w:hint="default"/>
+      </w:rPr>
+    </w:lvl>
+  </w:abstractNum>
+  <w:abstractNum w:abstractNumId="2" w15:restartNumberingAfterBreak="0">
     <w:nsid w:val="11CA2244"/>
     <w:multiLevelType w:val="hybridMultilevel"/>
     <w:tmpl w:val="30FC9C30"/>
@@ -4247,7 +4505,7 @@
       </w:pPr>
     </w:lvl>
   </w:abstractNum>
-  <w:abstractNum w:abstractNumId="2" w15:restartNumberingAfterBreak="0">
+  <w:abstractNum w:abstractNumId="3" w15:restartNumberingAfterBreak="0">
     <w:nsid w:val="146810AB"/>
     <w:multiLevelType w:val="hybridMultilevel"/>
     <w:tmpl w:val="575247A8"/>
@@ -4333,7 +4591,7 @@
       </w:pPr>
     </w:lvl>
   </w:abstractNum>
-  <w:abstractNum w:abstractNumId="3" w15:restartNumberingAfterBreak="0">
+  <w:abstractNum w:abstractNumId="4" w15:restartNumberingAfterBreak="0">
     <w:nsid w:val="2EF40F7B"/>
     <w:multiLevelType w:val="hybridMultilevel"/>
     <w:tmpl w:val="162C03B6"/>
@@ -4446,7 +4704,7 @@
       </w:rPr>
     </w:lvl>
   </w:abstractNum>
-  <w:abstractNum w:abstractNumId="4" w15:restartNumberingAfterBreak="0">
+  <w:abstractNum w:abstractNumId="5" w15:restartNumberingAfterBreak="0">
     <w:nsid w:val="330B6C1E"/>
     <w:multiLevelType w:val="hybridMultilevel"/>
     <w:tmpl w:val="5AFAB75C"/>
@@ -4532,7 +4790,7 @@
       </w:pPr>
     </w:lvl>
   </w:abstractNum>
-  <w:abstractNum w:abstractNumId="5" w15:restartNumberingAfterBreak="0">
+  <w:abstractNum w:abstractNumId="6" w15:restartNumberingAfterBreak="0">
     <w:nsid w:val="34141165"/>
     <w:multiLevelType w:val="hybridMultilevel"/>
     <w:tmpl w:val="82264D5C"/>
@@ -4624,7 +4882,120 @@
       </w:pPr>
     </w:lvl>
   </w:abstractNum>
-  <w:abstractNum w:abstractNumId="6" w15:restartNumberingAfterBreak="0">
+  <w:abstractNum w:abstractNumId="7" w15:restartNumberingAfterBreak="0">
+    <w:nsid w:val="48D55E16"/>
+    <w:multiLevelType w:val="hybridMultilevel"/>
+    <w:tmpl w:val="807EDE2A"/>
+    <w:lvl w:ilvl="0" w:tplc="04090001">
+      <w:start w:val="1"/>
+      <w:numFmt w:val="bullet"/>
+      <w:lvlText w:val=""/>
+      <w:lvlJc w:val="left"/>
+      <w:pPr>
+        <w:ind w:left="720" w:hanging="360"/>
+      </w:pPr>
+      <w:rPr>
+        <w:rFonts w:ascii="Symbol" w:hAnsi="Symbol" w:hint="default"/>
+      </w:rPr>
+    </w:lvl>
+    <w:lvl w:ilvl="1" w:tplc="04090003" w:tentative="1">
+      <w:start w:val="1"/>
+      <w:numFmt w:val="bullet"/>
+      <w:lvlText w:val="o"/>
+      <w:lvlJc w:val="left"/>
+      <w:pPr>
+        <w:ind w:left="1440" w:hanging="360"/>
+      </w:pPr>
+      <w:rPr>
+        <w:rFonts w:ascii="Courier New" w:hAnsi="Courier New" w:cs="Courier New" w:hint="default"/>
+      </w:rPr>
+    </w:lvl>
+    <w:lvl w:ilvl="2" w:tplc="04090005" w:tentative="1">
+      <w:start w:val="1"/>
+      <w:numFmt w:val="bullet"/>
+      <w:lvlText w:val=""/>
+      <w:lvlJc w:val="left"/>
+      <w:pPr>
+        <w:ind w:left="2160" w:hanging="360"/>
+      </w:pPr>
+      <w:rPr>
+        <w:rFonts w:ascii="Wingdings" w:hAnsi="Wingdings" w:hint="default"/>
+      </w:rPr>
+    </w:lvl>
+    <w:lvl w:ilvl="3" w:tplc="04090001" w:tentative="1">
+      <w:start w:val="1"/>
+      <w:numFmt w:val="bullet"/>
+      <w:lvlText w:val=""/>
+      <w:lvlJc w:val="left"/>
+      <w:pPr>
+        <w:ind w:left="2880" w:hanging="360"/>
+      </w:pPr>
+      <w:rPr>
+        <w:rFonts w:ascii="Symbol" w:hAnsi="Symbol" w:hint="default"/>
+      </w:rPr>
+    </w:lvl>
+    <w:lvl w:ilvl="4" w:tplc="04090003" w:tentative="1">
+      <w:start w:val="1"/>
+      <w:numFmt w:val="bullet"/>
+      <w:lvlText w:val="o"/>
+      <w:lvlJc w:val="left"/>
+      <w:pPr>
+        <w:ind w:left="3600" w:hanging="360"/>
+      </w:pPr>
+      <w:rPr>
+        <w:rFonts w:ascii="Courier New" w:hAnsi="Courier New" w:cs="Courier New" w:hint="default"/>
+      </w:rPr>
+    </w:lvl>
+    <w:lvl w:ilvl="5" w:tplc="04090005" w:tentative="1">
+      <w:start w:val="1"/>
+      <w:numFmt w:val="bullet"/>
+      <w:lvlText w:val=""/>
+      <w:lvlJc w:val="left"/>
+      <w:pPr>
+        <w:ind w:left="4320" w:hanging="360"/>
+      </w:pPr>
+      <w:rPr>
+        <w:rFonts w:ascii="Wingdings" w:hAnsi="Wingdings" w:hint="default"/>
+      </w:rPr>
+    </w:lvl>
+    <w:lvl w:ilvl="6" w:tplc="04090001" w:tentative="1">
+      <w:start w:val="1"/>
+      <w:numFmt w:val="bullet"/>
+      <w:lvlText w:val=""/>
+      <w:lvlJc w:val="left"/>
+      <w:pPr>
+        <w:ind w:left="5040" w:hanging="360"/>
+      </w:pPr>
+      <w:rPr>
+        <w:rFonts w:ascii="Symbol" w:hAnsi="Symbol" w:hint="default"/>
+      </w:rPr>
+    </w:lvl>
+    <w:lvl w:ilvl="7" w:tplc="04090003" w:tentative="1">
+      <w:start w:val="1"/>
+      <w:numFmt w:val="bullet"/>
+      <w:lvlText w:val="o"/>
+      <w:lvlJc w:val="left"/>
+      <w:pPr>
+        <w:ind w:left="5760" w:hanging="360"/>
+      </w:pPr>
+      <w:rPr>
+        <w:rFonts w:ascii="Courier New" w:hAnsi="Courier New" w:cs="Courier New" w:hint="default"/>
+      </w:rPr>
+    </w:lvl>
+    <w:lvl w:ilvl="8" w:tplc="04090005" w:tentative="1">
+      <w:start w:val="1"/>
+      <w:numFmt w:val="bullet"/>
+      <w:lvlText w:val=""/>
+      <w:lvlJc w:val="left"/>
+      <w:pPr>
+        <w:ind w:left="6480" w:hanging="360"/>
+      </w:pPr>
+      <w:rPr>
+        <w:rFonts w:ascii="Wingdings" w:hAnsi="Wingdings" w:hint="default"/>
+      </w:rPr>
+    </w:lvl>
+  </w:abstractNum>
+  <w:abstractNum w:abstractNumId="8" w15:restartNumberingAfterBreak="0">
     <w:nsid w:val="6B7117B1"/>
     <w:multiLevelType w:val="hybridMultilevel"/>
     <w:tmpl w:val="490CB560"/>
@@ -4716,7 +5087,7 @@
       </w:pPr>
     </w:lvl>
   </w:abstractNum>
-  <w:abstractNum w:abstractNumId="7" w15:restartNumberingAfterBreak="0">
+  <w:abstractNum w:abstractNumId="9" w15:restartNumberingAfterBreak="0">
     <w:nsid w:val="78F07352"/>
     <w:multiLevelType w:val="hybridMultilevel"/>
     <w:tmpl w:val="3D92735E"/>
@@ -4806,28 +5177,34 @@
     </w:lvl>
   </w:abstractNum>
   <w:num w:numId="1" w16cid:durableId="1916931623">
-    <w:abstractNumId w:val="4"/>
+    <w:abstractNumId w:val="5"/>
   </w:num>
   <w:num w:numId="2" w16cid:durableId="1592545144">
-    <w:abstractNumId w:val="7"/>
+    <w:abstractNumId w:val="9"/>
   </w:num>
   <w:num w:numId="3" w16cid:durableId="1835684058">
-    <w:abstractNumId w:val="2"/>
+    <w:abstractNumId w:val="3"/>
   </w:num>
   <w:num w:numId="4" w16cid:durableId="1139499738">
     <w:abstractNumId w:val="0"/>
   </w:num>
   <w:num w:numId="5" w16cid:durableId="1907034658">
+    <w:abstractNumId w:val="8"/>
+  </w:num>
+  <w:num w:numId="6" w16cid:durableId="693533734">
+    <w:abstractNumId w:val="2"/>
+  </w:num>
+  <w:num w:numId="7" w16cid:durableId="479156647">
+    <w:abstractNumId w:val="4"/>
+  </w:num>
+  <w:num w:numId="8" w16cid:durableId="1938366547">
     <w:abstractNumId w:val="6"/>
   </w:num>
-  <w:num w:numId="6" w16cid:durableId="693533734">
+  <w:num w:numId="9" w16cid:durableId="38828111">
+    <w:abstractNumId w:val="7"/>
+  </w:num>
+  <w:num w:numId="10" w16cid:durableId="1851600141">
     <w:abstractNumId w:val="1"/>
-  </w:num>
-  <w:num w:numId="7" w16cid:durableId="479156647">
-    <w:abstractNumId w:val="3"/>
-  </w:num>
-  <w:num w:numId="8" w16cid:durableId="1938366547">
-    <w:abstractNumId w:val="5"/>
   </w:num>
   <w:numIdMacAtCleanup w:val="8"/>
 </w:numbering>
@@ -6387,10 +6764,12 @@
     <w:rsid w:val="00563D7E"/>
     <w:rsid w:val="00661C41"/>
     <w:rsid w:val="00672183"/>
+    <w:rsid w:val="00766302"/>
     <w:rsid w:val="007B5946"/>
     <w:rsid w:val="007C3AAA"/>
     <w:rsid w:val="00884472"/>
     <w:rsid w:val="008B714B"/>
+    <w:rsid w:val="00AF1C3D"/>
     <w:rsid w:val="00B34D9F"/>
     <w:rsid w:val="00B5176D"/>
     <w:rsid w:val="00B7484E"/>

</xml_diff>